<commit_message>
feat: added comprehensive custom table styling
</commit_message>
<xml_diff>
--- a/e2e-test/output-user-scenario.docx
+++ b/e2e-test/output-user-scenario.docx
@@ -72,12 +72,12 @@
         <w:tblW w:w="5000" w:type="pct"/>
         <w:jc w:val="center"/>
         <w:tblBorders>
-          <w:top w:val="single" w:sz="4" w:space="0" w:color="auto"/>
-          <w:left w:val="single" w:sz="4" w:space="0" w:color="auto"/>
-          <w:bottom w:val="single" w:sz="4" w:space="0" w:color="auto"/>
-          <w:right w:val="single" w:sz="4" w:space="0" w:color="auto"/>
-          <w:insideH w:val="single" w:sz="4" w:space="0" w:color="auto"/>
-          <w:insideV w:val="single" w:sz="4" w:space="0" w:color="auto"/>
+          <w:top w:val="single" w:sz="8" w:space="0" w:color="auto"/>
+          <w:left w:val="single" w:sz="8" w:space="0" w:color="auto"/>
+          <w:bottom w:val="single" w:sz="8" w:space="0" w:color="auto"/>
+          <w:right w:val="single" w:sz="8" w:space="0" w:color="auto"/>
+          <w:insideH w:val="single" w:sz="8" w:space="0" w:color="auto"/>
+          <w:insideV w:val="single" w:sz="8" w:space="0" w:color="auto"/>
         </w:tblBorders>
         <w:tblLayout w:type="fixed"/>
       </w:tblPr>
@@ -90,12 +90,18 @@
       </w:tblGrid>
       <w:tr>
         <w:trPr>
-          <w:trHeight w:val="400"/>
+          <w:trHeight w:val="600"/>
         </w:trPr>
         <w:tc>
           <w:tcPr>
             <w:tcW w:w="1000" w:type="dxa"/>
             <w:shd w:val="clear" w:color="auto" w:fill="4472C4"/>
+            <w:tcMar>
+              <w:top w:w="150" w:type="dxa"/>
+              <w:left w:w="150" w:type="dxa"/>
+              <w:bottom w:w="150" w:type="dxa"/>
+              <w:right w:w="150" w:type="dxa"/>
+            </w:tcMar>
             <w:vAlign w:val="center"/>
           </w:tcPr>
           <w:p>
@@ -125,6 +131,12 @@
           <w:tcPr>
             <w:tcW w:w="3000" w:type="dxa"/>
             <w:shd w:val="clear" w:color="auto" w:fill="4472C4"/>
+            <w:tcMar>
+              <w:top w:w="150" w:type="dxa"/>
+              <w:left w:w="150" w:type="dxa"/>
+              <w:bottom w:w="150" w:type="dxa"/>
+              <w:right w:w="150" w:type="dxa"/>
+            </w:tcMar>
             <w:vAlign w:val="center"/>
           </w:tcPr>
           <w:p>
@@ -154,6 +166,12 @@
           <w:tcPr>
             <w:tcW w:w="2000" w:type="dxa"/>
             <w:shd w:val="clear" w:color="auto" w:fill="4472C4"/>
+            <w:tcMar>
+              <w:top w:w="150" w:type="dxa"/>
+              <w:left w:w="150" w:type="dxa"/>
+              <w:bottom w:w="150" w:type="dxa"/>
+              <w:right w:w="150" w:type="dxa"/>
+            </w:tcMar>
             <w:vAlign w:val="center"/>
           </w:tcPr>
           <w:p>
@@ -183,6 +201,12 @@
           <w:tcPr>
             <w:tcW w:w="1500" w:type="dxa"/>
             <w:shd w:val="clear" w:color="auto" w:fill="4472C4"/>
+            <w:tcMar>
+              <w:top w:w="150" w:type="dxa"/>
+              <w:left w:w="150" w:type="dxa"/>
+              <w:bottom w:w="150" w:type="dxa"/>
+              <w:right w:w="150" w:type="dxa"/>
+            </w:tcMar>
             <w:vAlign w:val="center"/>
           </w:tcPr>
           <w:p>
@@ -212,6 +236,12 @@
           <w:tcPr>
             <w:tcW w:w="2000" w:type="dxa"/>
             <w:shd w:val="clear" w:color="auto" w:fill="4472C4"/>
+            <w:tcMar>
+              <w:top w:w="150" w:type="dxa"/>
+              <w:left w:w="150" w:type="dxa"/>
+              <w:bottom w:w="150" w:type="dxa"/>
+              <w:right w:w="150" w:type="dxa"/>
+            </w:tcMar>
             <w:vAlign w:val="center"/>
           </w:tcPr>
           <w:p>
@@ -240,11 +270,17 @@
       </w:tr>
       <w:tr>
         <w:trPr>
-          <w:trHeight w:val="350"/>
+          <w:trHeight w:val="400"/>
         </w:trPr>
         <w:tc>
           <w:tcPr>
             <w:tcW w:w="1000" w:type="dxa"/>
+            <w:tcMar>
+              <w:top w:w="150" w:type="dxa"/>
+              <w:left w:w="150" w:type="dxa"/>
+              <w:bottom w:w="150" w:type="dxa"/>
+              <w:right w:w="150" w:type="dxa"/>
+            </w:tcMar>
             <w:vAlign w:val="center"/>
           </w:tcPr>
           <w:p>
@@ -268,6 +304,12 @@
         <w:tc>
           <w:tcPr>
             <w:tcW w:w="3000" w:type="dxa"/>
+            <w:tcMar>
+              <w:top w:w="150" w:type="dxa"/>
+              <w:left w:w="150" w:type="dxa"/>
+              <w:bottom w:w="150" w:type="dxa"/>
+              <w:right w:w="150" w:type="dxa"/>
+            </w:tcMar>
             <w:vAlign w:val="center"/>
           </w:tcPr>
           <w:p>
@@ -291,6 +333,12 @@
         <w:tc>
           <w:tcPr>
             <w:tcW w:w="2000" w:type="dxa"/>
+            <w:tcMar>
+              <w:top w:w="150" w:type="dxa"/>
+              <w:left w:w="150" w:type="dxa"/>
+              <w:bottom w:w="150" w:type="dxa"/>
+              <w:right w:w="150" w:type="dxa"/>
+            </w:tcMar>
             <w:vAlign w:val="center"/>
           </w:tcPr>
           <w:p>
@@ -314,6 +362,12 @@
         <w:tc>
           <w:tcPr>
             <w:tcW w:w="1500" w:type="dxa"/>
+            <w:tcMar>
+              <w:top w:w="150" w:type="dxa"/>
+              <w:left w:w="150" w:type="dxa"/>
+              <w:bottom w:w="150" w:type="dxa"/>
+              <w:right w:w="150" w:type="dxa"/>
+            </w:tcMar>
             <w:vAlign w:val="center"/>
           </w:tcPr>
           <w:p>
@@ -337,6 +391,12 @@
         <w:tc>
           <w:tcPr>
             <w:tcW w:w="2000" w:type="dxa"/>
+            <w:tcMar>
+              <w:top w:w="150" w:type="dxa"/>
+              <w:left w:w="150" w:type="dxa"/>
+              <w:bottom w:w="150" w:type="dxa"/>
+              <w:right w:w="150" w:type="dxa"/>
+            </w:tcMar>
             <w:vAlign w:val="center"/>
           </w:tcPr>
           <w:p>
@@ -360,11 +420,17 @@
       </w:tr>
       <w:tr>
         <w:trPr>
-          <w:trHeight w:val="350"/>
+          <w:trHeight w:val="400"/>
         </w:trPr>
         <w:tc>
           <w:tcPr>
             <w:tcW w:w="1000" w:type="dxa"/>
+            <w:tcMar>
+              <w:top w:w="150" w:type="dxa"/>
+              <w:left w:w="150" w:type="dxa"/>
+              <w:bottom w:w="150" w:type="dxa"/>
+              <w:right w:w="150" w:type="dxa"/>
+            </w:tcMar>
             <w:vAlign w:val="center"/>
           </w:tcPr>
           <w:p>
@@ -388,6 +454,12 @@
         <w:tc>
           <w:tcPr>
             <w:tcW w:w="3000" w:type="dxa"/>
+            <w:tcMar>
+              <w:top w:w="150" w:type="dxa"/>
+              <w:left w:w="150" w:type="dxa"/>
+              <w:bottom w:w="150" w:type="dxa"/>
+              <w:right w:w="150" w:type="dxa"/>
+            </w:tcMar>
             <w:vAlign w:val="center"/>
           </w:tcPr>
           <w:p>
@@ -411,6 +483,12 @@
         <w:tc>
           <w:tcPr>
             <w:tcW w:w="2000" w:type="dxa"/>
+            <w:tcMar>
+              <w:top w:w="150" w:type="dxa"/>
+              <w:left w:w="150" w:type="dxa"/>
+              <w:bottom w:w="150" w:type="dxa"/>
+              <w:right w:w="150" w:type="dxa"/>
+            </w:tcMar>
             <w:vAlign w:val="center"/>
           </w:tcPr>
           <w:p>
@@ -434,6 +512,12 @@
         <w:tc>
           <w:tcPr>
             <w:tcW w:w="1500" w:type="dxa"/>
+            <w:tcMar>
+              <w:top w:w="150" w:type="dxa"/>
+              <w:left w:w="150" w:type="dxa"/>
+              <w:bottom w:w="150" w:type="dxa"/>
+              <w:right w:w="150" w:type="dxa"/>
+            </w:tcMar>
             <w:vAlign w:val="center"/>
           </w:tcPr>
           <w:p>
@@ -457,6 +541,12 @@
         <w:tc>
           <w:tcPr>
             <w:tcW w:w="2000" w:type="dxa"/>
+            <w:tcMar>
+              <w:top w:w="150" w:type="dxa"/>
+              <w:left w:w="150" w:type="dxa"/>
+              <w:bottom w:w="150" w:type="dxa"/>
+              <w:right w:w="150" w:type="dxa"/>
+            </w:tcMar>
             <w:vAlign w:val="center"/>
           </w:tcPr>
           <w:p>
@@ -480,11 +570,17 @@
       </w:tr>
       <w:tr>
         <w:trPr>
-          <w:trHeight w:val="350"/>
+          <w:trHeight w:val="400"/>
         </w:trPr>
         <w:tc>
           <w:tcPr>
             <w:tcW w:w="1000" w:type="dxa"/>
+            <w:tcMar>
+              <w:top w:w="150" w:type="dxa"/>
+              <w:left w:w="150" w:type="dxa"/>
+              <w:bottom w:w="150" w:type="dxa"/>
+              <w:right w:w="150" w:type="dxa"/>
+            </w:tcMar>
             <w:vAlign w:val="center"/>
           </w:tcPr>
           <w:p>
@@ -508,6 +604,12 @@
         <w:tc>
           <w:tcPr>
             <w:tcW w:w="3000" w:type="dxa"/>
+            <w:tcMar>
+              <w:top w:w="150" w:type="dxa"/>
+              <w:left w:w="150" w:type="dxa"/>
+              <w:bottom w:w="150" w:type="dxa"/>
+              <w:right w:w="150" w:type="dxa"/>
+            </w:tcMar>
             <w:vAlign w:val="center"/>
           </w:tcPr>
           <w:p>
@@ -531,6 +633,12 @@
         <w:tc>
           <w:tcPr>
             <w:tcW w:w="2000" w:type="dxa"/>
+            <w:tcMar>
+              <w:top w:w="150" w:type="dxa"/>
+              <w:left w:w="150" w:type="dxa"/>
+              <w:bottom w:w="150" w:type="dxa"/>
+              <w:right w:w="150" w:type="dxa"/>
+            </w:tcMar>
             <w:vAlign w:val="center"/>
           </w:tcPr>
           <w:p>
@@ -554,6 +662,12 @@
         <w:tc>
           <w:tcPr>
             <w:tcW w:w="1500" w:type="dxa"/>
+            <w:tcMar>
+              <w:top w:w="150" w:type="dxa"/>
+              <w:left w:w="150" w:type="dxa"/>
+              <w:bottom w:w="150" w:type="dxa"/>
+              <w:right w:w="150" w:type="dxa"/>
+            </w:tcMar>
             <w:vAlign w:val="center"/>
           </w:tcPr>
           <w:p>
@@ -577,6 +691,12 @@
         <w:tc>
           <w:tcPr>
             <w:tcW w:w="2000" w:type="dxa"/>
+            <w:tcMar>
+              <w:top w:w="150" w:type="dxa"/>
+              <w:left w:w="150" w:type="dxa"/>
+              <w:bottom w:w="150" w:type="dxa"/>
+              <w:right w:w="150" w:type="dxa"/>
+            </w:tcMar>
             <w:vAlign w:val="center"/>
           </w:tcPr>
           <w:p>
@@ -600,11 +720,17 @@
       </w:tr>
       <w:tr>
         <w:trPr>
-          <w:trHeight w:val="350"/>
+          <w:trHeight w:val="400"/>
         </w:trPr>
         <w:tc>
           <w:tcPr>
             <w:tcW w:w="1000" w:type="dxa"/>
+            <w:tcMar>
+              <w:top w:w="150" w:type="dxa"/>
+              <w:left w:w="150" w:type="dxa"/>
+              <w:bottom w:w="150" w:type="dxa"/>
+              <w:right w:w="150" w:type="dxa"/>
+            </w:tcMar>
             <w:vAlign w:val="center"/>
           </w:tcPr>
           <w:p>
@@ -628,6 +754,12 @@
         <w:tc>
           <w:tcPr>
             <w:tcW w:w="3000" w:type="dxa"/>
+            <w:tcMar>
+              <w:top w:w="150" w:type="dxa"/>
+              <w:left w:w="150" w:type="dxa"/>
+              <w:bottom w:w="150" w:type="dxa"/>
+              <w:right w:w="150" w:type="dxa"/>
+            </w:tcMar>
             <w:vAlign w:val="center"/>
           </w:tcPr>
           <w:p>
@@ -651,6 +783,12 @@
         <w:tc>
           <w:tcPr>
             <w:tcW w:w="2000" w:type="dxa"/>
+            <w:tcMar>
+              <w:top w:w="150" w:type="dxa"/>
+              <w:left w:w="150" w:type="dxa"/>
+              <w:bottom w:w="150" w:type="dxa"/>
+              <w:right w:w="150" w:type="dxa"/>
+            </w:tcMar>
             <w:vAlign w:val="center"/>
           </w:tcPr>
           <w:p>
@@ -674,6 +812,12 @@
         <w:tc>
           <w:tcPr>
             <w:tcW w:w="1500" w:type="dxa"/>
+            <w:tcMar>
+              <w:top w:w="150" w:type="dxa"/>
+              <w:left w:w="150" w:type="dxa"/>
+              <w:bottom w:w="150" w:type="dxa"/>
+              <w:right w:w="150" w:type="dxa"/>
+            </w:tcMar>
             <w:vAlign w:val="center"/>
           </w:tcPr>
           <w:p>
@@ -697,6 +841,12 @@
         <w:tc>
           <w:tcPr>
             <w:tcW w:w="2000" w:type="dxa"/>
+            <w:tcMar>
+              <w:top w:w="150" w:type="dxa"/>
+              <w:left w:w="150" w:type="dxa"/>
+              <w:bottom w:w="150" w:type="dxa"/>
+              <w:right w:w="150" w:type="dxa"/>
+            </w:tcMar>
             <w:vAlign w:val="center"/>
           </w:tcPr>
           <w:p>
@@ -720,11 +870,17 @@
       </w:tr>
       <w:tr>
         <w:trPr>
-          <w:trHeight w:val="350"/>
+          <w:trHeight w:val="400"/>
         </w:trPr>
         <w:tc>
           <w:tcPr>
             <w:tcW w:w="1000" w:type="dxa"/>
+            <w:tcMar>
+              <w:top w:w="150" w:type="dxa"/>
+              <w:left w:w="150" w:type="dxa"/>
+              <w:bottom w:w="150" w:type="dxa"/>
+              <w:right w:w="150" w:type="dxa"/>
+            </w:tcMar>
             <w:vAlign w:val="center"/>
           </w:tcPr>
           <w:p>
@@ -748,6 +904,12 @@
         <w:tc>
           <w:tcPr>
             <w:tcW w:w="3000" w:type="dxa"/>
+            <w:tcMar>
+              <w:top w:w="150" w:type="dxa"/>
+              <w:left w:w="150" w:type="dxa"/>
+              <w:bottom w:w="150" w:type="dxa"/>
+              <w:right w:w="150" w:type="dxa"/>
+            </w:tcMar>
             <w:vAlign w:val="center"/>
           </w:tcPr>
           <w:p>
@@ -771,6 +933,12 @@
         <w:tc>
           <w:tcPr>
             <w:tcW w:w="2000" w:type="dxa"/>
+            <w:tcMar>
+              <w:top w:w="150" w:type="dxa"/>
+              <w:left w:w="150" w:type="dxa"/>
+              <w:bottom w:w="150" w:type="dxa"/>
+              <w:right w:w="150" w:type="dxa"/>
+            </w:tcMar>
             <w:vAlign w:val="center"/>
           </w:tcPr>
           <w:p>
@@ -794,6 +962,12 @@
         <w:tc>
           <w:tcPr>
             <w:tcW w:w="1500" w:type="dxa"/>
+            <w:tcMar>
+              <w:top w:w="150" w:type="dxa"/>
+              <w:left w:w="150" w:type="dxa"/>
+              <w:bottom w:w="150" w:type="dxa"/>
+              <w:right w:w="150" w:type="dxa"/>
+            </w:tcMar>
             <w:vAlign w:val="center"/>
           </w:tcPr>
           <w:p>
@@ -817,6 +991,12 @@
         <w:tc>
           <w:tcPr>
             <w:tcW w:w="2000" w:type="dxa"/>
+            <w:tcMar>
+              <w:top w:w="150" w:type="dxa"/>
+              <w:left w:w="150" w:type="dxa"/>
+              <w:bottom w:w="150" w:type="dxa"/>
+              <w:right w:w="150" w:type="dxa"/>
+            </w:tcMar>
             <w:vAlign w:val="center"/>
           </w:tcPr>
           <w:p>

</xml_diff>